<commit_message>
final firebase server code
</commit_message>
<xml_diff>
--- a/firebase server.docx
+++ b/firebase server.docx
@@ -497,7 +497,20 @@
           <w:bdr w:val="none" w:sz="0" w:space="0" w:color="auto" w:frame="1"/>
           <w:lang w:eastAsia="en-IN"/>
         </w:rPr>
-        <w:t>"NETGEAR64"</w:t>
+        <w:t>"rishabh</w:t>
+      </w:r>
+      <w:bookmarkStart w:id="0" w:name="_GoBack"/>
+      <w:bookmarkEnd w:id="0"/>
+      <w:r>
+        <w:rPr>
+          <w:rFonts w:ascii="Verdana" w:eastAsia="Times New Roman" w:hAnsi="Verdana" w:cs="Times New Roman"/>
+          <w:color w:val="0000FF"/>
+          <w:sz w:val="20"/>
+          <w:szCs w:val="20"/>
+          <w:bdr w:val="none" w:sz="0" w:space="0" w:color="auto" w:frame="1"/>
+          <w:lang w:eastAsia="en-IN"/>
+        </w:rPr>
+        <w:t>"</w:t>
       </w:r>
       <w:r>
         <w:rPr>
@@ -544,7 +557,31 @@
           <w:bdr w:val="none" w:sz="0" w:space="0" w:color="auto" w:frame="1"/>
           <w:lang w:eastAsia="en-IN"/>
         </w:rPr>
-        <w:t>"*JAVATPOINT#"</w:t>
+        <w:t>"</w:t>
+      </w:r>
+      <w:proofErr w:type="spellStart"/>
+      <w:r>
+        <w:rPr>
+          <w:rFonts w:ascii="Verdana" w:eastAsia="Times New Roman" w:hAnsi="Verdana" w:cs="Times New Roman"/>
+          <w:color w:val="0000FF"/>
+          <w:sz w:val="20"/>
+          <w:szCs w:val="20"/>
+          <w:bdr w:val="none" w:sz="0" w:space="0" w:color="auto" w:frame="1"/>
+          <w:lang w:eastAsia="en-IN"/>
+        </w:rPr>
+        <w:t>rishabh</w:t>
+      </w:r>
+      <w:proofErr w:type="spellEnd"/>
+      <w:r>
+        <w:rPr>
+          <w:rFonts w:ascii="Verdana" w:eastAsia="Times New Roman" w:hAnsi="Verdana" w:cs="Times New Roman"/>
+          <w:color w:val="0000FF"/>
+          <w:sz w:val="20"/>
+          <w:szCs w:val="20"/>
+          <w:bdr w:val="none" w:sz="0" w:space="0" w:color="auto" w:frame="1"/>
+          <w:lang w:eastAsia="en-IN"/>
+        </w:rPr>
+        <w:t>"</w:t>
       </w:r>
       <w:r>
         <w:rPr>
@@ -1294,8 +1331,6 @@
         </w:rPr>
         <w:t>);  </w:t>
       </w:r>
-      <w:bookmarkStart w:id="0" w:name="_GoBack"/>
-      <w:bookmarkEnd w:id="0"/>
     </w:p>
     <w:p>
       <w:pPr>

</xml_diff>